<commit_message>
Modified the instrunction in run book.
</commit_message>
<xml_diff>
--- a/Run Book.docx
+++ b/Run Book.docx
@@ -41,29 +41,11 @@
       <w:r>
         <w:t xml:space="preserve">as </w:t>
       </w:r>
-      <w:proofErr w:type="gramStart"/>
-      <w:r>
-        <w:t xml:space="preserve">mentioned </w:t>
-      </w:r>
-      <w:r>
-        <w:t xml:space="preserve"> below</w:t>
-      </w:r>
-      <w:proofErr w:type="gramEnd"/>
+      <w:r>
+        <w:t>mentioned below</w:t>
+      </w:r>
       <w:r>
         <w:t>.</w:t>
-      </w:r>
-    </w:p>
-    <w:p>
-      <w:pPr>
-        <w:pStyle w:val="Heading1"/>
-      </w:pPr>
-    </w:p>
-    <w:p>
-      <w:pPr>
-        <w:pStyle w:val="Heading1"/>
-      </w:pPr>
-      <w:r>
-        <w:t>Steps</w:t>
       </w:r>
     </w:p>
     <w:p>
@@ -75,7 +57,21 @@
         </w:numPr>
       </w:pPr>
       <w:r>
-        <w:t>First start the backend code.</w:t>
+        <w:t>https://github.com/suniltiwari778/SalaryTaxCalculator.git</w:t>
+      </w:r>
+    </w:p>
+    <w:p/>
+    <w:p>
+      <w:pPr>
+        <w:pStyle w:val="Heading1"/>
+      </w:pPr>
+    </w:p>
+    <w:p>
+      <w:pPr>
+        <w:pStyle w:val="Heading1"/>
+      </w:pPr>
+      <w:r>
+        <w:t>Steps</w:t>
       </w:r>
     </w:p>
     <w:p>
@@ -87,9 +83,102 @@
         </w:numPr>
       </w:pPr>
       <w:r>
-        <w:t>Then start the frontend code.</w:t>
-      </w:r>
-    </w:p>
+        <w:t>clone the code from repository using command –</w:t>
+      </w:r>
+    </w:p>
+    <w:p>
+      <w:pPr>
+        <w:pStyle w:val="ListParagraph"/>
+        <w:rPr>
+          <w:b/>
+          <w:bCs/>
+        </w:rPr>
+      </w:pPr>
+      <w:r>
+        <w:rPr>
+          <w:b/>
+          <w:bCs/>
+        </w:rPr>
+        <w:t xml:space="preserve">git clone </w:t>
+      </w:r>
+      <w:hyperlink r:id="rId5" w:history="1">
+        <w:r>
+          <w:rPr>
+            <w:rStyle w:val="Hyperlink"/>
+            <w:b/>
+            <w:bCs/>
+          </w:rPr>
+          <w:t>https://github.com/suniltiwari778/SalaryTaxCalculator.git</w:t>
+        </w:r>
+      </w:hyperlink>
+    </w:p>
+    <w:p>
+      <w:pPr>
+        <w:pStyle w:val="ListParagraph"/>
+      </w:pPr>
+      <w:r>
+        <w:t>or download the zip project folder and extract on your pc.</w:t>
+      </w:r>
+    </w:p>
+    <w:p>
+      <w:pPr>
+        <w:pStyle w:val="ListParagraph"/>
+        <w:numPr>
+          <w:ilvl w:val="0"/>
+          <w:numId w:val="1"/>
+        </w:numPr>
+      </w:pPr>
+      <w:r>
+        <w:t>Then, f</w:t>
+      </w:r>
+      <w:r>
+        <w:t>irst start the backend code</w:t>
+      </w:r>
+      <w:r>
+        <w:t xml:space="preserve"> as mentioned in </w:t>
+      </w:r>
+      <w:proofErr w:type="spellStart"/>
+      <w:r>
+        <w:t>Back_end</w:t>
+      </w:r>
+      <w:proofErr w:type="spellEnd"/>
+      <w:r>
+        <w:t xml:space="preserve"> section.</w:t>
+      </w:r>
+    </w:p>
+    <w:p>
+      <w:pPr>
+        <w:pStyle w:val="ListParagraph"/>
+        <w:numPr>
+          <w:ilvl w:val="0"/>
+          <w:numId w:val="1"/>
+        </w:numPr>
+      </w:pPr>
+      <w:r>
+        <w:t>Then start the frontend code</w:t>
+      </w:r>
+      <w:r>
+        <w:t xml:space="preserve"> as </w:t>
+      </w:r>
+      <w:r>
+        <w:t>mentioned in</w:t>
+      </w:r>
+      <w:r>
+        <w:t xml:space="preserve"> </w:t>
+      </w:r>
+      <w:proofErr w:type="spellStart"/>
+      <w:r>
+        <w:t>fron_</w:t>
+      </w:r>
+      <w:r>
+        <w:t>end</w:t>
+      </w:r>
+      <w:proofErr w:type="spellEnd"/>
+      <w:r>
+        <w:t xml:space="preserve"> section.</w:t>
+      </w:r>
+    </w:p>
+    <w:p/>
     <w:p>
       <w:pPr>
         <w:pStyle w:val="Heading1"/>
@@ -218,7 +307,7 @@
                     <pic:cNvPicPr/>
                   </pic:nvPicPr>
                   <pic:blipFill>
-                    <a:blip r:embed="rId5"/>
+                    <a:blip r:embed="rId6"/>
                     <a:stretch>
                       <a:fillRect/>
                     </a:stretch>
@@ -245,6 +334,7 @@
         <w:pStyle w:val="Heading1"/>
       </w:pPr>
       <w:r>
+        <w:lastRenderedPageBreak/>
         <w:t>Front-End</w:t>
       </w:r>
     </w:p>
@@ -275,10 +365,7 @@
         </w:numPr>
       </w:pPr>
       <w:r>
-        <w:t>Locate the directory</w:t>
-      </w:r>
-      <w:r>
-        <w:t xml:space="preserve"> </w:t>
+        <w:t xml:space="preserve">Locate the directory </w:t>
       </w:r>
       <w:r>
         <w:t>Front-End</w:t>
@@ -312,7 +399,6 @@
         <w:rPr>
           <w:noProof/>
         </w:rPr>
-        <w:lastRenderedPageBreak/>
         <w:drawing>
           <wp:inline distT="0" distB="0" distL="0" distR="0" wp14:anchorId="31B7E0AE" wp14:editId="382A8316">
             <wp:extent cx="5731510" cy="1069340"/>
@@ -329,7 +415,7 @@
                     <pic:cNvPicPr/>
                   </pic:nvPicPr>
                   <pic:blipFill>
-                    <a:blip r:embed="rId6"/>
+                    <a:blip r:embed="rId7"/>
                     <a:stretch>
                       <a:fillRect/>
                     </a:stretch>
@@ -408,7 +494,7 @@
                     <pic:cNvPicPr/>
                   </pic:nvPicPr>
                   <pic:blipFill>
-                    <a:blip r:embed="rId7"/>
+                    <a:blip r:embed="rId8"/>
                     <a:stretch>
                       <a:fillRect/>
                     </a:stretch>
@@ -474,6 +560,7 @@
     </w:p>
     <w:p>
       <w:r>
+        <w:lastRenderedPageBreak/>
         <w:tab/>
       </w:r>
     </w:p>
@@ -505,39 +592,7 @@
           <w:color w:val="222222"/>
           <w:shd w:val="clear" w:color="auto" w:fill="FFFFFF"/>
         </w:rPr>
-        <w:t xml:space="preserve">This </w:t>
-      </w:r>
-      <w:r>
-        <w:rPr>
-          <w:rFonts w:ascii="Arial" w:hAnsi="Arial" w:cs="Arial"/>
-          <w:color w:val="222222"/>
-          <w:shd w:val="clear" w:color="auto" w:fill="FFFFFF"/>
-        </w:rPr>
-        <w:t>is an open-source JavaScript library that is used for building user interfaces specifically for single-page applications. It's used for handling the view layer for web and mobile apps. React also allows us to create reusable UI components.</w:t>
-      </w:r>
-      <w:r>
-        <w:rPr>
-          <w:rFonts w:ascii="Arial" w:hAnsi="Arial" w:cs="Arial"/>
-          <w:color w:val="222222"/>
-          <w:shd w:val="clear" w:color="auto" w:fill="FFFFFF"/>
-        </w:rPr>
-        <w:t xml:space="preserve"> </w:t>
-      </w:r>
-      <w:r>
-        <w:rPr>
-          <w:rFonts w:ascii="Arial" w:hAnsi="Arial" w:cs="Arial"/>
-          <w:color w:val="222222"/>
-          <w:shd w:val="clear" w:color="auto" w:fill="FFFFFF"/>
-        </w:rPr>
-        <w:t>The main purpose of React is to be fast, scalable, and simple</w:t>
-      </w:r>
-      <w:r>
-        <w:rPr>
-          <w:rFonts w:ascii="Arial" w:hAnsi="Arial" w:cs="Arial"/>
-          <w:color w:val="222222"/>
-          <w:shd w:val="clear" w:color="auto" w:fill="FFFFFF"/>
-        </w:rPr>
-        <w:t>.</w:t>
+        <w:t>This is an open-source JavaScript library that is used for building user interfaces specifically for single-page applications. It's used for handling the view layer for web and mobile apps. React also allows us to create reusable UI components. The main purpose of React is to be fast, scalable, and simple.</w:t>
       </w:r>
     </w:p>
     <w:p/>
@@ -1272,12 +1327,23 @@
     <w:name w:val="Hyperlink"/>
     <w:basedOn w:val="DefaultParagraphFont"/>
     <w:uiPriority w:val="99"/>
-    <w:semiHidden/>
     <w:unhideWhenUsed/>
     <w:rsid w:val="00D56A51"/>
     <w:rPr>
       <w:color w:val="0000FF"/>
       <w:u w:val="single"/>
+    </w:rPr>
+  </w:style>
+  <w:style w:type="character" w:styleId="UnresolvedMention">
+    <w:name w:val="Unresolved Mention"/>
+    <w:basedOn w:val="DefaultParagraphFont"/>
+    <w:uiPriority w:val="99"/>
+    <w:semiHidden/>
+    <w:unhideWhenUsed/>
+    <w:rsid w:val="009D4F81"/>
+    <w:rPr>
+      <w:color w:val="605E5C"/>
+      <w:shd w:val="clear" w:color="auto" w:fill="E1DFDD"/>
     </w:rPr>
   </w:style>
 </w:styles>

</xml_diff>